<commit_message>
Actualizamos un par de cosas del archivo
</commit_message>
<xml_diff>
--- a/ESQUEMA PRIMERA REUNION RANDBEE.docx
+++ b/ESQUEMA PRIMERA REUNION RANDBEE.docx
@@ -74,6 +74,7 @@
       </w:r>
       <w:proofErr w:type="spellEnd"/>
     </w:p>
+    <w:p/>
     <w:p>
       <w:pPr>
         <w:rPr>
@@ -348,11 +349,10 @@
     </w:p>
     <w:p>
       <w:r>
+        <w:lastRenderedPageBreak/>
         <w:t>(SEXO, EDAD, WSTATUS, GEO, MAS LA SERIE, OBS VALUE EN MILES DATOS)</w:t>
       </w:r>
     </w:p>
-    <w:p/>
-    <w:p/>
     <w:p/>
     <w:p>
       <w:pPr>
@@ -917,6 +917,7 @@
     </w:p>
     <w:p/>
     <w:p/>
+    <w:p/>
     <w:p>
       <w:pPr>
         <w:pStyle w:val="Prrafodelista"/>
@@ -1005,6 +1006,7 @@
         <w:t xml:space="preserve"> la API con la base de datos de GDELT para extraer datos sobre el tono de los artículos y la popularidad de los temas.</w:t>
       </w:r>
     </w:p>
+    <w:p/>
     <w:p>
       <w:pPr>
         <w:pStyle w:val="Prrafodelista"/>
@@ -1583,11 +1585,6 @@
     <w:p>
       <w:pPr>
         <w:pStyle w:val="Prrafodelista"/>
-      </w:pPr>
-    </w:p>
-    <w:p>
-      <w:pPr>
-        <w:pStyle w:val="Prrafodelista"/>
         <w:numPr>
           <w:ilvl w:val="0"/>
           <w:numId w:val="5"/>
@@ -2334,7 +2331,11 @@
         <w:t>L</w:t>
       </w:r>
       <w:r>
-        <w:t>a codificación de variables categóricas</w:t>
+        <w:t xml:space="preserve">a codificación de variables </w:t>
+      </w:r>
+      <w:r>
+        <w:lastRenderedPageBreak/>
+        <w:t>categóricas</w:t>
       </w:r>
       <w:r>
         <w:t xml:space="preserve"> sexo y nacionalidad como </w:t>
@@ -2933,7 +2934,6 @@
         <w:t>')</w:t>
       </w:r>
     </w:p>
-    <w:p/>
     <w:p>
       <w:pPr>
         <w:rPr>
@@ -2993,6 +2993,7 @@
         <w:t xml:space="preserve"> los parámetros del modelo según sea necesario para mejorar su rendimiento</w:t>
       </w:r>
     </w:p>
+    <w:p/>
     <w:p>
       <w:pPr>
         <w:pStyle w:val="Prrafodelista"/>
@@ -3057,18 +3058,20 @@
       </w:r>
     </w:p>
     <w:p/>
-    <w:p>
-      <w:pPr>
-        <w:rPr>
-          <w:b/>
-          <w:bCs/>
-        </w:rPr>
-      </w:pPr>
-      <w:r>
-        <w:rPr>
-          <w:b/>
-          <w:bCs/>
-        </w:rPr>
+    <w:p/>
+    <w:p>
+      <w:pPr>
+        <w:rPr>
+          <w:b/>
+          <w:bCs/>
+        </w:rPr>
+      </w:pPr>
+      <w:r>
+        <w:rPr>
+          <w:b/>
+          <w:bCs/>
+        </w:rPr>
+        <w:lastRenderedPageBreak/>
         <w:t>9.</w:t>
       </w:r>
       <w:r>
@@ -3137,7 +3140,6 @@
     </w:p>
     <w:p>
       <w:r>
-        <w:lastRenderedPageBreak/>
         <w:t>•</w:t>
       </w:r>
       <w:r>

</xml_diff>

<commit_message>
Incluimos word con division de mini tareas del proyecto y prueba para encontrar los topics id de pytrends
</commit_message>
<xml_diff>
--- a/ESQUEMA PRIMERA REUNION RANDBEE.docx
+++ b/ESQUEMA PRIMERA REUNION RANDBEE.docx
@@ -39,15 +39,13 @@
       </w:r>
       <w:r>
         <w:tab/>
-        <w:t xml:space="preserve">Se descargan de la </w:t>
-      </w:r>
-      <w:proofErr w:type="spellStart"/>
-      <w:r>
-        <w:t>pagina</w:t>
-      </w:r>
-      <w:proofErr w:type="spellEnd"/>
-      <w:r>
-        <w:t xml:space="preserve"> </w:t>
+        <w:t>Se descargan de la p</w:t>
+      </w:r>
+      <w:r>
+        <w:t>á</w:t>
+      </w:r>
+      <w:r>
+        <w:t xml:space="preserve">gina </w:t>
       </w:r>
       <w:hyperlink r:id="rId5" w:history="1">
         <w:proofErr w:type="spellStart"/>
@@ -76,12 +74,6 @@
     </w:p>
     <w:p/>
     <w:p>
-      <w:pPr>
-        <w:rPr>
-          <w:b/>
-          <w:bCs/>
-        </w:rPr>
-      </w:pPr>
       <w:r>
         <w:t>-</w:t>
       </w:r>
@@ -125,6 +117,20 @@
     </w:p>
     <w:p>
       <w:r>
+        <w:t>RESPUESTA: PODEMOS DESCARGARLO TODO, PERO USAREMOS DESDE 2014.</w:t>
+      </w:r>
+    </w:p>
+    <w:p>
+      <w:pPr>
+        <w:rPr>
+          <w:b/>
+          <w:bCs/>
+          <w:u w:val="single"/>
+        </w:rPr>
+      </w:pPr>
+    </w:p>
+    <w:p>
+      <w:r>
         <w:t>-</w:t>
       </w:r>
       <w:r>
@@ -181,6 +187,12 @@
         <w:t>s tiempos de 1998 a 2023 y en el otro hay una columna por tiempo)</w:t>
       </w:r>
     </w:p>
+    <w:p>
+      <w:r>
+        <w:t xml:space="preserve">RESPUESTA: DEPENDE DE COMO ESTRUCTUREMOS LOS DATOS. </w:t>
+      </w:r>
+    </w:p>
+    <w:p/>
     <w:p>
       <w:r>
         <w:t>-</w:t>
@@ -257,6 +269,12 @@
       </w:r>
     </w:p>
     <w:p>
+      <w:r>
+        <w:t>RESPUESTA, ELIMINARLAS.</w:t>
+      </w:r>
+    </w:p>
+    <w:p/>
+    <w:p>
       <w:pPr>
         <w:rPr>
           <w:u w:val="single"/>
@@ -289,6 +307,7 @@
         <w:rPr>
           <w:noProof/>
         </w:rPr>
+        <w:lastRenderedPageBreak/>
         <w:drawing>
           <wp:inline distT="0" distB="0" distL="0" distR="0" wp14:anchorId="4393E912" wp14:editId="4AEBBDC2">
             <wp:extent cx="5400040" cy="1546860"/>
@@ -328,6 +347,12 @@
     </w:p>
     <w:p>
       <w:r>
+        <w:t>RESPUESTA: DESCARTAMOS EU27 NEU27</w:t>
+      </w:r>
+    </w:p>
+    <w:p/>
+    <w:p>
+      <w:r>
         <w:t>-</w:t>
       </w:r>
       <w:r>
@@ -349,7 +374,12 @@
     </w:p>
     <w:p>
       <w:r>
-        <w:lastRenderedPageBreak/>
+        <w:t>RESPUESTA: NO, UN SOLO TARGET.</w:t>
+      </w:r>
+    </w:p>
+    <w:p/>
+    <w:p>
+      <w:r>
         <w:t>(SEXO, EDAD, WSTATUS, GEO, MAS LA SERIE, OBS VALUE EN MILES DATOS)</w:t>
       </w:r>
     </w:p>
@@ -467,6 +497,14 @@
       </w:r>
       <w:r>
         <w:t>, ¿ES NECESARIO CREAR UNA APP CON FASTAPI O FLASK PARA LA LLAMADA, O PODEMOS HACERLO EN PYTHON O EN GOOGLE COLAB DIRECTAMENTE?</w:t>
+      </w:r>
+    </w:p>
+    <w:p>
+      <w:pPr>
+        <w:ind w:left="360"/>
+      </w:pPr>
+      <w:r>
+        <w:t>RESPUESTA: NOS VENDRIA MUY BIEN, AUNQUE LO QUE NECESITAMOS SON LOS DATOS.</w:t>
       </w:r>
     </w:p>
     <w:p/>
@@ -673,6 +711,7 @@
         <w:rPr>
           <w:lang w:val="en-US"/>
         </w:rPr>
+        <w:lastRenderedPageBreak/>
         <w:t>Labour</w:t>
       </w:r>
       <w:proofErr w:type="spellEnd"/>
@@ -822,6 +861,11 @@
       </w:r>
     </w:p>
     <w:p>
+      <w:r>
+        <w:t>RESPUESTA: NO TIENEN QUE SER TODOS, PERO SI PODEMOS LOS HAREMOS.</w:t>
+      </w:r>
+    </w:p>
+    <w:p>
       <w:pPr>
         <w:pStyle w:val="Prrafodelista"/>
         <w:numPr>
@@ -858,6 +902,14 @@
     </w:p>
     <w:p>
       <w:pPr>
+        <w:ind w:left="360"/>
+      </w:pPr>
+      <w:r>
+        <w:t>RESPUESTA: HACER LAS REQUESTS EN MAS TIEMPO, BUSCAR INFORMACION.</w:t>
+      </w:r>
+    </w:p>
+    <w:p>
+      <w:pPr>
         <w:pStyle w:val="Prrafodelista"/>
         <w:numPr>
           <w:ilvl w:val="0"/>
@@ -915,7 +967,14 @@
         <w:t>NO?</w:t>
       </w:r>
     </w:p>
-    <w:p/>
+    <w:p>
+      <w:pPr>
+        <w:ind w:left="360"/>
+      </w:pPr>
+      <w:r>
+        <w:t>RESPUESTA: POR PERIODO, POR TOPICS Y POR PAIS.</w:t>
+      </w:r>
+    </w:p>
     <w:p/>
     <w:p/>
     <w:p>
@@ -935,7 +994,6 @@
           <w:b/>
           <w:bCs/>
         </w:rPr>
-        <w:lastRenderedPageBreak/>
         <w:t xml:space="preserve"> Diseño y Desarrollo de la API para GDELT:</w:t>
       </w:r>
     </w:p>
@@ -1214,6 +1272,7 @@
     </w:p>
     <w:p>
       <w:r>
+        <w:lastRenderedPageBreak/>
         <w:t>•</w:t>
       </w:r>
       <w:r>
@@ -1842,6 +1901,15 @@
     </w:p>
     <w:p>
       <w:pPr>
+        <w:spacing w:before="120" w:after="0" w:line="288" w:lineRule="auto"/>
+        <w:jc w:val="both"/>
+      </w:pPr>
+      <w:r>
+        <w:t>RESPUESTA: a los que lleguemos, investigaremos.</w:t>
+      </w:r>
+    </w:p>
+    <w:p>
+      <w:pPr>
         <w:pStyle w:val="Prrafodelista"/>
         <w:spacing w:before="120" w:after="0" w:line="288" w:lineRule="auto"/>
         <w:jc w:val="both"/>
@@ -1881,6 +1949,26 @@
     </w:p>
     <w:p>
       <w:pPr>
+        <w:spacing w:before="120" w:after="0" w:line="288" w:lineRule="auto"/>
+        <w:jc w:val="both"/>
+      </w:pPr>
+      <w:r>
+        <w:t xml:space="preserve">RESPUESTA: LA IDEA ES CON EL TOPICS. No es necesario </w:t>
+      </w:r>
+      <w:r>
+        <w:t>hacerlo</w:t>
+      </w:r>
+      <w:r>
+        <w:t xml:space="preserve"> con </w:t>
+      </w:r>
+      <w:proofErr w:type="spellStart"/>
+      <w:r>
+        <w:t>keywords</w:t>
+      </w:r>
+      <w:proofErr w:type="spellEnd"/>
+    </w:p>
+    <w:p>
+      <w:pPr>
         <w:pStyle w:val="Prrafodelista"/>
         <w:spacing w:before="120" w:after="0" w:line="288" w:lineRule="auto"/>
         <w:jc w:val="both"/>
@@ -2036,6 +2124,7 @@
           <w:b/>
           <w:bCs/>
         </w:rPr>
+        <w:lastRenderedPageBreak/>
         <w:t>7</w:t>
       </w:r>
       <w:r>
@@ -2331,11 +2420,7 @@
         <w:t>L</w:t>
       </w:r>
       <w:r>
-        <w:t xml:space="preserve">a codificación de variables </w:t>
-      </w:r>
-      <w:r>
-        <w:lastRenderedPageBreak/>
-        <w:t>categóricas</w:t>
+        <w:t>a codificación de variables categóricas</w:t>
       </w:r>
       <w:r>
         <w:t xml:space="preserve"> sexo y nacionalidad como </w:t>
@@ -2555,12 +2640,9 @@
       </w:r>
     </w:p>
     <w:p>
-      <w:pPr>
-        <w:pStyle w:val="Prrafodelista"/>
-        <w:rPr>
-          <w:u w:val="single"/>
-        </w:rPr>
-      </w:pPr>
+      <w:r>
+        <w:t>RESPUESTA: LO SABREMOS CUANDO MONTEMOS EL MODELO.</w:t>
+      </w:r>
     </w:p>
     <w:p/>
     <w:p>
@@ -2575,6 +2657,7 @@
           <w:b/>
           <w:bCs/>
         </w:rPr>
+        <w:lastRenderedPageBreak/>
         <w:t>8</w:t>
       </w:r>
       <w:r>
@@ -2993,85 +3076,26 @@
         <w:t xml:space="preserve"> los parámetros del modelo según sea necesario para mejorar su rendimiento</w:t>
       </w:r>
     </w:p>
+    <w:p>
+      <w:pPr>
+        <w:rPr>
+          <w:u w:val="single"/>
+        </w:rPr>
+      </w:pPr>
+    </w:p>
     <w:p/>
     <w:p>
       <w:pPr>
-        <w:pStyle w:val="Prrafodelista"/>
-        <w:numPr>
-          <w:ilvl w:val="0"/>
-          <w:numId w:val="5"/>
-        </w:numPr>
-      </w:pPr>
-      <w:r>
-        <w:rPr>
-          <w:b/>
-          <w:bCs/>
-        </w:rPr>
-        <w:t>DUDA</w:t>
-      </w:r>
-      <w:r>
-        <w:t>:</w:t>
-      </w:r>
-      <w:r>
-        <w:t xml:space="preserve"> </w:t>
-      </w:r>
-      <w:r>
-        <w:t>la variable objetivo, ¿serán dos series en la X</w:t>
-      </w:r>
-      <w:r>
-        <w:t xml:space="preserve"> o incluso en la Y</w:t>
-      </w:r>
-      <w:r>
-        <w:t xml:space="preserve"> de nuestro modelo</w:t>
-      </w:r>
-      <w:r>
-        <w:t>?</w:t>
-      </w:r>
-      <w:r>
-        <w:t xml:space="preserve">, </w:t>
-      </w:r>
-      <w:r>
-        <w:t>¿</w:t>
-      </w:r>
-      <w:r>
-        <w:t xml:space="preserve">MASCULINO Y FEMENINO, o solo una con </w:t>
-      </w:r>
-      <w:r>
-        <w:t>tod</w:t>
-      </w:r>
-      <w:r>
-        <w:t>as las personas en activo? ¿</w:t>
-      </w:r>
-      <w:r>
-        <w:t>Cuál</w:t>
-      </w:r>
-      <w:r>
-        <w:t xml:space="preserve"> pretendemos que sea nuestro </w:t>
-      </w:r>
-      <w:proofErr w:type="gramStart"/>
-      <w:r>
-        <w:t>target</w:t>
-      </w:r>
-      <w:proofErr w:type="gramEnd"/>
-      <w:r>
-        <w:t xml:space="preserve"> exactamente, o tendremos varios, por sexo, nacionalidad…?</w:t>
-      </w:r>
-    </w:p>
-    <w:p/>
-    <w:p/>
-    <w:p>
-      <w:pPr>
-        <w:rPr>
-          <w:b/>
-          <w:bCs/>
-        </w:rPr>
-      </w:pPr>
-      <w:r>
-        <w:rPr>
-          <w:b/>
-          <w:bCs/>
-        </w:rPr>
-        <w:lastRenderedPageBreak/>
+        <w:rPr>
+          <w:b/>
+          <w:bCs/>
+        </w:rPr>
+      </w:pPr>
+      <w:r>
+        <w:rPr>
+          <w:b/>
+          <w:bCs/>
+        </w:rPr>
         <w:t>9.</w:t>
       </w:r>
       <w:r>

</xml_diff>